<commit_message>
final stylings + installers + readme + source zip
</commit_message>
<xml_diff>
--- a/bsuir-diploma/task-list.docx
+++ b/bsuir-diploma/task-list.docx
@@ -1074,21 +1074,21 @@
           <w:color w:val="auto"/>
           <w:szCs w:val="28"/>
         </w:rPr>
-        <w:t>Т</w:t>
-      </w:r>
-      <w:r>
-        <w:rPr>
-          <w:color w:val="auto"/>
-          <w:szCs w:val="28"/>
-        </w:rPr>
-        <w:t xml:space="preserve">ехнико-экономическое обоснование    эффективности разработки </w:t>
-      </w:r>
-      <w:r>
-        <w:rPr>
-          <w:color w:val="auto"/>
-          <w:szCs w:val="28"/>
-        </w:rPr>
-        <w:t>платформы управления приложением пакетной обработки данных</w:t>
+        <w:t>Э</w:t>
+      </w:r>
+      <w:r>
+        <w:rPr>
+          <w:color w:val="auto"/>
+          <w:szCs w:val="28"/>
+        </w:rPr>
+        <w:t>кономическ</w:t>
+      </w:r>
+      <w:r>
+        <w:rPr>
+          <w:color w:val="auto"/>
+          <w:szCs w:val="28"/>
+        </w:rPr>
+        <w:t>ая часть</w:t>
       </w:r>
       <w:r>
         <w:rPr>
@@ -1701,7 +1701,21 @@
           <w:color w:val="auto"/>
           <w:szCs w:val="28"/>
         </w:rPr>
-        <w:t>Содержание задания по технико-экономическому обоснованию: «Экономическое обоснование эффективности разработки и реализации электронно-информационного сервиса по оказанию услуг перевозки и доставки».</w:t>
+        <w:t xml:space="preserve">Содержание задания по </w:t>
+      </w:r>
+      <w:r>
+        <w:rPr>
+          <w:color w:val="auto"/>
+          <w:szCs w:val="28"/>
+        </w:rPr>
+        <w:t>экономической части</w:t>
+      </w:r>
+      <w:r>
+        <w:rPr>
+          <w:color w:val="auto"/>
+          <w:szCs w:val="28"/>
+        </w:rPr>
+        <w:t>: «Экономическое обоснование эффективности разработки и реализации электронно-информационного сервиса по оказанию услуг перевозки и доставки».</w:t>
       </w:r>
     </w:p>
     <w:p>

</xml_diff>